<commit_message>
Update PA1, Vision 3.4
</commit_message>
<xml_diff>
--- a/Documentation/pa1_rup_vision_sp_1753089.docx
+++ b/Documentation/pa1_rup_vision_sp_1753089.docx
@@ -7,35 +7,35 @@
         <w:pStyle w:val="Title"/>
         <w:jc w:val="right"/>
       </w:pPr>
-      <w:fldSimple w:instr=" SUBJECT  \* MERGEFORMAT ">
+      <w:r>
+        <w:fldChar w:fldCharType="begin"/>
+      </w:r>
+      <w:r>
+        <w:instrText xml:space="preserve"> SUBJECT  \* MERGEFORMAT </w:instrText>
+      </w:r>
+      <w:r>
+        <w:fldChar w:fldCharType="separate"/>
+      </w:r>
+      <w:r>
+        <w:t>&lt;Project Name&gt;</w:t>
+      </w:r>
+      <w:r>
+        <w:fldChar w:fldCharType="end"/>
+      </w:r>
+    </w:p>
+    <w:p>
+      <w:pPr>
+        <w:pStyle w:val="Title"/>
+        <w:jc w:val="right"/>
+      </w:pPr>
+      <w:fldSimple w:instr=" TITLE  \* MERGEFORMAT ">
         <w:r>
-          <w:t>&lt;Project Name&gt;</w:t>
+          <w:t>Vision</w:t>
+        </w:r>
+        <w:r>
+          <w:t xml:space="preserve"> Document</w:t>
         </w:r>
       </w:fldSimple>
-    </w:p>
-    <w:p>
-      <w:pPr>
-        <w:pStyle w:val="Title"/>
-        <w:jc w:val="right"/>
-      </w:pPr>
-      <w:r>
-        <w:fldChar w:fldCharType="begin"/>
-      </w:r>
-      <w:r>
-        <w:instrText xml:space="preserve"> TITLE  \* MERGEFORMAT </w:instrText>
-      </w:r>
-      <w:r>
-        <w:fldChar w:fldCharType="separate"/>
-      </w:r>
-      <w:r>
-        <w:t>Vision</w:t>
-      </w:r>
-      <w:r>
-        <w:t xml:space="preserve"> Document</w:t>
-      </w:r>
-      <w:r>
-        <w:fldChar w:fldCharType="end"/>
-      </w:r>
     </w:p>
     <w:p>
       <w:pPr>
@@ -268,6 +268,9 @@
             <w:pPr>
               <w:pStyle w:val="Tabletext"/>
             </w:pPr>
+            <w:r>
+              <w:t>05/11/2019</w:t>
+            </w:r>
           </w:p>
         </w:tc>
         <w:tc>
@@ -278,6 +281,9 @@
             <w:pPr>
               <w:pStyle w:val="Tabletext"/>
             </w:pPr>
+            <w:r>
+              <w:t>1.1</w:t>
+            </w:r>
           </w:p>
         </w:tc>
         <w:tc>
@@ -288,6 +294,9 @@
             <w:pPr>
               <w:pStyle w:val="Tabletext"/>
             </w:pPr>
+            <w:r>
+              <w:t>Add Summary of Key Stakeholder or User Needs.</w:t>
+            </w:r>
           </w:p>
         </w:tc>
         <w:tc>
@@ -1614,22 +1623,11 @@
       <w:r>
         <w:br w:type="page"/>
       </w:r>
-      <w:r>
-        <w:lastRenderedPageBreak/>
-        <w:fldChar w:fldCharType="begin"/>
-      </w:r>
-      <w:r>
-        <w:instrText xml:space="preserve"> TITLE  \* MERGEFORMAT </w:instrText>
-      </w:r>
-      <w:r>
-        <w:fldChar w:fldCharType="separate"/>
-      </w:r>
-      <w:r>
-        <w:t>Vision (Small Project)</w:t>
-      </w:r>
-      <w:r>
-        <w:fldChar w:fldCharType="end"/>
-      </w:r>
+      <w:fldSimple w:instr=" TITLE  \* MERGEFORMAT ">
+        <w:r>
+          <w:t>Vision (Small Project)</w:t>
+        </w:r>
+      </w:fldSimple>
     </w:p>
     <w:p>
       <w:pPr>
@@ -3381,105 +3379,25 @@
         <w:t xml:space="preserve"> </w:t>
       </w:r>
     </w:p>
-    <w:p>
-      <w:bookmarkStart w:id="41" w:name="_GoBack"/>
+    <w:p/>
+    <w:p>
+      <w:pPr>
+        <w:pStyle w:val="Heading2"/>
+      </w:pPr>
+      <w:bookmarkStart w:id="41" w:name="_Toc452813588"/>
+      <w:bookmarkStart w:id="42" w:name="_Toc512930913"/>
+      <w:bookmarkStart w:id="43" w:name="_Toc524313342"/>
+      <w:r>
+        <w:t>Summary of Key Stakeholder or User Needs</w:t>
+      </w:r>
       <w:bookmarkEnd w:id="41"/>
-    </w:p>
-    <w:p>
-      <w:pPr>
-        <w:pStyle w:val="Heading2"/>
-      </w:pPr>
-      <w:bookmarkStart w:id="42" w:name="_Toc452813588"/>
-      <w:bookmarkStart w:id="43" w:name="_Toc512930913"/>
-      <w:bookmarkStart w:id="44" w:name="_Toc524313342"/>
-      <w:r>
-        <w:lastRenderedPageBreak/>
-        <w:t>Summary of Key Stakeholder or User Needs</w:t>
-      </w:r>
       <w:bookmarkEnd w:id="42"/>
       <w:bookmarkEnd w:id="43"/>
-      <w:bookmarkEnd w:id="44"/>
     </w:p>
     <w:p>
       <w:pPr>
         <w:pStyle w:val="InfoBlue"/>
       </w:pPr>
-      <w:r>
-        <w:t>[List the key problems with existing solutions as perceived by the stakeholder or user. Clarify the following issues for each problem:</w:t>
-      </w:r>
-    </w:p>
-    <w:p>
-      <w:pPr>
-        <w:pStyle w:val="InfoBlue"/>
-      </w:pPr>
-      <w:r>
-        <w:t>•</w:t>
-      </w:r>
-      <w:r>
-        <w:tab/>
-        <w:t xml:space="preserve">What are the reasons for this problem? </w:t>
-      </w:r>
-    </w:p>
-    <w:p>
-      <w:pPr>
-        <w:pStyle w:val="InfoBlue"/>
-      </w:pPr>
-      <w:r>
-        <w:t>•</w:t>
-      </w:r>
-      <w:r>
-        <w:tab/>
-        <w:t>How is it solved now?</w:t>
-      </w:r>
-    </w:p>
-    <w:p>
-      <w:pPr>
-        <w:pStyle w:val="InfoBlue"/>
-      </w:pPr>
-      <w:r>
-        <w:t>•</w:t>
-      </w:r>
-      <w:r>
-        <w:tab/>
-        <w:t>What solutions does the stakeholder or user want?]</w:t>
-      </w:r>
-    </w:p>
-    <w:p>
-      <w:pPr>
-        <w:pStyle w:val="InfoBlue"/>
-      </w:pPr>
-      <w:r>
-        <w:t xml:space="preserve">[It is important to understand the </w:t>
-      </w:r>
-      <w:r>
-        <w:rPr>
-          <w:b/>
-          <w:bCs/>
-        </w:rPr>
-        <w:t>relative</w:t>
-      </w:r>
-      <w:r>
-        <w:t xml:space="preserve"> importance the stakeholder or user places on solving each problem. Ranking and cumulative voting techniques indicate problems that </w:t>
-      </w:r>
-      <w:r>
-        <w:rPr>
-          <w:b/>
-          <w:bCs/>
-          <w:iCs/>
-        </w:rPr>
-        <w:t>must</w:t>
-      </w:r>
-      <w:r>
-        <w:t xml:space="preserve"> be solved versus issues they would like addressed.</w:t>
-      </w:r>
-    </w:p>
-    <w:p>
-      <w:pPr>
-        <w:pStyle w:val="InfoBlue"/>
-      </w:pPr>
-      <w:r>
-        <w:t>Fill in the following table—if using Rational RequisitePro to capture the Needs, this could be an extract or report from that tool.]</w:t>
-      </w:r>
     </w:p>
     <w:tbl>
       <w:tblPr>
@@ -3521,6 +3439,7 @@
               <w:rPr>
                 <w:b/>
               </w:rPr>
+              <w:lastRenderedPageBreak/>
               <w:t>Need</w:t>
             </w:r>
           </w:p>
@@ -3622,7 +3541,7 @@
               <w:ind w:left="0"/>
             </w:pPr>
             <w:r>
-              <w:t>Broadcast messages</w:t>
+              <w:t>Know about the inventory of the convinience.</w:t>
             </w:r>
           </w:p>
         </w:tc>
@@ -3635,6 +3554,9 @@
               <w:pStyle w:val="BodyText"/>
               <w:ind w:left="0"/>
             </w:pPr>
+            <w:r>
+              <w:t>High</w:t>
+            </w:r>
           </w:p>
         </w:tc>
         <w:tc>
@@ -3646,6 +3568,9 @@
               <w:pStyle w:val="BodyText"/>
               <w:ind w:left="0"/>
             </w:pPr>
+            <w:r>
+              <w:t>Check the inventory by paper is slow and inefficient.</w:t>
+            </w:r>
           </w:p>
         </w:tc>
         <w:tc>
@@ -3658,6 +3583,12 @@
               <w:pStyle w:val="BodyText"/>
               <w:ind w:left="0"/>
             </w:pPr>
+            <w:r>
+              <w:t xml:space="preserve">Current store employees and storage staffs have to check the inventory by paper to know </w:t>
+            </w:r>
+            <w:r>
+              <w:t>the amout of each product in the store. At this point, it very hard to track if the amount of product left is more or less to get the supplier in time so that not dissatified the customer.</w:t>
+            </w:r>
           </w:p>
         </w:tc>
         <w:tc>
@@ -3669,6 +3600,85 @@
               <w:pStyle w:val="BodyText"/>
               <w:ind w:left="0"/>
             </w:pPr>
+            <w:r>
+              <w:t>Employees and staffs would like to have the product data stored on the computer and can update each time the customer buy something easily.</w:t>
+            </w:r>
+          </w:p>
+        </w:tc>
+      </w:tr>
+      <w:tr>
+        <w:tc>
+          <w:tcPr>
+            <w:tcW w:w="2808" w:type="dxa"/>
+          </w:tcPr>
+          <w:p>
+            <w:pPr>
+              <w:pStyle w:val="BodyText"/>
+              <w:ind w:left="0"/>
+            </w:pPr>
+            <w:r>
+              <w:t>Make report about the sale.</w:t>
+            </w:r>
+          </w:p>
+        </w:tc>
+        <w:tc>
+          <w:tcPr>
+            <w:tcW w:w="900" w:type="dxa"/>
+          </w:tcPr>
+          <w:p>
+            <w:pPr>
+              <w:pStyle w:val="BodyText"/>
+              <w:ind w:left="0"/>
+            </w:pPr>
+            <w:r>
+              <w:t>Medium</w:t>
+            </w:r>
+          </w:p>
+        </w:tc>
+        <w:tc>
+          <w:tcPr>
+            <w:tcW w:w="1350" w:type="dxa"/>
+          </w:tcPr>
+          <w:p>
+            <w:pPr>
+              <w:pStyle w:val="BodyText"/>
+              <w:ind w:left="0"/>
+            </w:pPr>
+            <w:r>
+              <w:t xml:space="preserve">Long delay to get reports, don’t have the action in time when it need. </w:t>
+            </w:r>
+          </w:p>
+        </w:tc>
+        <w:tc>
+          <w:tcPr>
+            <w:tcW w:w="1980" w:type="dxa"/>
+            <w:gridSpan w:val="2"/>
+          </w:tcPr>
+          <w:p>
+            <w:pPr>
+              <w:pStyle w:val="BodyText"/>
+              <w:ind w:left="0"/>
+            </w:pPr>
+            <w:r>
+              <w:t xml:space="preserve">The store manager </w:t>
+            </w:r>
+            <w:r>
+              <w:t>has to calculate the sale of the store each week, month, year by himself/herself and it very slow. He/she can’t know if the store has any problem soon to make the action.</w:t>
+            </w:r>
+          </w:p>
+        </w:tc>
+        <w:tc>
+          <w:tcPr>
+            <w:tcW w:w="2430" w:type="dxa"/>
+          </w:tcPr>
+          <w:p>
+            <w:pPr>
+              <w:pStyle w:val="BodyText"/>
+              <w:ind w:left="0"/>
+            </w:pPr>
+            <w:r>
+              <w:t>The manager would like to have a software to calculate and make report for him/her fast at the end of a week, a month, a year.</w:t>
+            </w:r>
           </w:p>
         </w:tc>
       </w:tr>
@@ -3677,6 +3687,8 @@
       <w:pPr>
         <w:pStyle w:val="BodyText"/>
       </w:pPr>
+      <w:bookmarkStart w:id="44" w:name="_GoBack"/>
+      <w:bookmarkEnd w:id="44"/>
     </w:p>
     <w:p>
       <w:pPr>
@@ -3864,7 +3876,11 @@
         <w:t xml:space="preserve">Vision </w:t>
       </w:r>
       <w:r>
-        <w:t xml:space="preserve">document. For example, an assumption may state that a specific operating system will be available for the hardware designated for the software product. If the operating system is not available, the </w:t>
+        <w:t xml:space="preserve">document. For example, an assumption may state that a specific operating system will be available for </w:t>
+      </w:r>
+      <w:r>
+        <w:lastRenderedPageBreak/>
+        <w:t xml:space="preserve">the hardware designated for the software product. If the operating system is not available, the </w:t>
       </w:r>
       <w:r>
         <w:rPr>
@@ -3906,7 +3922,6 @@
         <w:pStyle w:val="InfoBlue"/>
       </w:pPr>
       <w:r>
-        <w:lastRenderedPageBreak/>
         <w:t xml:space="preserve">Because the </w:t>
       </w:r>
       <w:r>
@@ -4137,27 +4152,17 @@
           <w:r>
             <w:sym w:font="Symbol" w:char="F0D3"/>
           </w:r>
-          <w:r>
-            <w:fldChar w:fldCharType="begin"/>
-          </w:r>
-          <w:r>
-            <w:instrText xml:space="preserve"> DOCPROPERTY "Company"  \* MERGEFORMAT </w:instrText>
-          </w:r>
-          <w:r>
-            <w:fldChar w:fldCharType="separate"/>
-          </w:r>
-          <w:r>
-            <w:t>&lt;</w:t>
-          </w:r>
-          <w:r>
-            <w:t>Team</w:t>
-          </w:r>
-          <w:r>
-            <w:t xml:space="preserve"> Name&gt;</w:t>
-          </w:r>
-          <w:r>
-            <w:fldChar w:fldCharType="end"/>
-          </w:r>
+          <w:fldSimple w:instr=" DOCPROPERTY &quot;Company&quot;  \* MERGEFORMAT ">
+            <w:r>
+              <w:t>&lt;</w:t>
+            </w:r>
+            <w:r>
+              <w:t>Team</w:t>
+            </w:r>
+            <w:r>
+              <w:t xml:space="preserve"> Name&gt;</w:t>
+            </w:r>
+          </w:fldSimple>
           <w:r>
             <w:t xml:space="preserve">, </w:t>
           </w:r>
@@ -4436,24 +4441,14 @@
           <w:tcW w:w="6379" w:type="dxa"/>
         </w:tcPr>
         <w:p>
-          <w:r>
-            <w:fldChar w:fldCharType="begin"/>
-          </w:r>
-          <w:r>
-            <w:instrText xml:space="preserve"> TITLE  \* MERGEFORMAT </w:instrText>
-          </w:r>
-          <w:r>
-            <w:fldChar w:fldCharType="separate"/>
-          </w:r>
-          <w:r>
-            <w:t xml:space="preserve">Vision </w:t>
-          </w:r>
-          <w:r>
-            <w:t>Document</w:t>
-          </w:r>
-          <w:r>
-            <w:fldChar w:fldCharType="end"/>
-          </w:r>
+          <w:fldSimple w:instr=" TITLE  \* MERGEFORMAT ">
+            <w:r>
+              <w:t xml:space="preserve">Vision </w:t>
+            </w:r>
+            <w:r>
+              <w:t>Document</w:t>
+            </w:r>
+          </w:fldSimple>
         </w:p>
       </w:tc>
       <w:tc>
@@ -5467,7 +5462,7 @@
     </w:rPrDefault>
     <w:pPrDefault/>
   </w:docDefaults>
-  <w:latentStyles w:defLockedState="0" w:defUIPriority="99" w:defSemiHidden="0" w:defUnhideWhenUsed="0" w:defQFormat="0" w:count="377">
+  <w:latentStyles w:defLockedState="0" w:defUIPriority="99" w:defSemiHidden="0" w:defUnhideWhenUsed="0" w:defQFormat="0" w:count="376">
     <w:lsdException w:name="Normal" w:uiPriority="0" w:qFormat="1"/>
     <w:lsdException w:name="heading 1" w:uiPriority="9" w:qFormat="1"/>
     <w:lsdException w:name="heading 2" w:uiPriority="9" w:qFormat="1"/>

</xml_diff>